<commit_message>
adds firebase basics and updates resume doc
</commit_message>
<xml_diff>
--- a/src/PeterJang_Resume.docx
+++ b/src/PeterJang_Resume.docx
@@ -1,6 +1,6 @@
 
 <file path=word/document.xml><?xml version="1.0" encoding="utf-8"?>
-<w:document xmlns:wpc="http://schemas.microsoft.com/office/word/2010/wordprocessingCanvas" xmlns:cx="http://schemas.microsoft.com/office/drawing/2014/chartex" xmlns:cx1="http://schemas.microsoft.com/office/drawing/2015/9/8/chartex" xmlns:cx2="http://schemas.microsoft.com/office/drawing/2015/10/21/chartex" xmlns:cx3="http://schemas.microsoft.com/office/drawing/2016/5/9/chartex" xmlns:cx4="http://schemas.microsoft.com/office/drawing/2016/5/10/chartex" xmlns:cx5="http://schemas.microsoft.com/office/drawing/2016/5/11/chartex" xmlns:cx6="http://schemas.microsoft.com/office/drawing/2016/5/12/chartex" xmlns:cx7="http://schemas.microsoft.com/office/drawing/2016/5/13/chartex" xmlns:cx8="http://schemas.microsoft.com/office/drawing/2016/5/14/chartex" xmlns:mc="http://schemas.openxmlformats.org/markup-compatibility/2006" xmlns:aink="http://schemas.microsoft.com/office/drawing/2016/ink" xmlns:am3d="http://schemas.microsoft.com/office/drawing/2017/model3d" xmlns:o="urn:schemas-microsoft-com:office:office" xmlns:r="http://schemas.openxmlformats.org/officeDocument/2006/relationships" xmlns:m="http://schemas.openxmlformats.org/officeDocument/2006/math" xmlns:v="urn:schemas-microsoft-com:vml" xmlns:wp14="http://schemas.microsoft.com/office/word/2010/wordprocessingDrawing" xmlns:wp="http://schemas.openxmlformats.org/drawingml/2006/wordprocessingDrawing" xmlns:w10="urn:schemas-microsoft-com:office:word" xmlns:w="http://schemas.openxmlformats.org/wordprocessingml/2006/main" xmlns:w14="http://schemas.microsoft.com/office/word/2010/wordml" xmlns:w15="http://schemas.microsoft.com/office/word/2012/wordml" xmlns:w16cid="http://schemas.microsoft.com/office/word/2016/wordml/cid" xmlns:w16se="http://schemas.microsoft.com/office/word/2015/wordml/symex" xmlns:wpg="http://schemas.microsoft.com/office/word/2010/wordprocessingGroup" xmlns:wpi="http://schemas.microsoft.com/office/word/2010/wordprocessingInk" xmlns:wne="http://schemas.microsoft.com/office/word/2006/wordml" xmlns:wps="http://schemas.microsoft.com/office/word/2010/wordprocessingShape" mc:Ignorable="w14 w15 w16se w16cid wp14">
+<w:document xmlns:wpc="http://schemas.microsoft.com/office/word/2010/wordprocessingCanvas" xmlns:cx="http://schemas.microsoft.com/office/drawing/2014/chartex" xmlns:cx1="http://schemas.microsoft.com/office/drawing/2015/9/8/chartex" xmlns:cx2="http://schemas.microsoft.com/office/drawing/2015/10/21/chartex" xmlns:cx3="http://schemas.microsoft.com/office/drawing/2016/5/9/chartex" xmlns:cx4="http://schemas.microsoft.com/office/drawing/2016/5/10/chartex" xmlns:cx5="http://schemas.microsoft.com/office/drawing/2016/5/11/chartex" xmlns:cx6="http://schemas.microsoft.com/office/drawing/2016/5/12/chartex" xmlns:cx7="http://schemas.microsoft.com/office/drawing/2016/5/13/chartex" xmlns:cx8="http://schemas.microsoft.com/office/drawing/2016/5/14/chartex" xmlns:mc="http://schemas.openxmlformats.org/markup-compatibility/2006" xmlns:aink="http://schemas.microsoft.com/office/drawing/2016/ink" xmlns:am3d="http://schemas.microsoft.com/office/drawing/2017/model3d" xmlns:o="urn:schemas-microsoft-com:office:office" xmlns:r="http://schemas.openxmlformats.org/officeDocument/2006/relationships" xmlns:m="http://schemas.openxmlformats.org/officeDocument/2006/math" xmlns:v="urn:schemas-microsoft-com:vml" xmlns:wp14="http://schemas.microsoft.com/office/word/2010/wordprocessingDrawing" xmlns:wp="http://schemas.openxmlformats.org/drawingml/2006/wordprocessingDrawing" xmlns:w10="urn:schemas-microsoft-com:office:word" xmlns:w="http://schemas.openxmlformats.org/wordprocessingml/2006/main" xmlns:w14="http://schemas.microsoft.com/office/word/2010/wordml" xmlns:w15="http://schemas.microsoft.com/office/word/2012/wordml" xmlns:w16cex="http://schemas.microsoft.com/office/word/2018/wordml/cex" xmlns:w16cid="http://schemas.microsoft.com/office/word/2016/wordml/cid" xmlns:w16="http://schemas.microsoft.com/office/word/2018/wordml" xmlns:w16se="http://schemas.microsoft.com/office/word/2015/wordml/symex" xmlns:wpg="http://schemas.microsoft.com/office/word/2010/wordprocessingGroup" xmlns:wpi="http://schemas.microsoft.com/office/word/2010/wordprocessingInk" xmlns:wne="http://schemas.microsoft.com/office/word/2006/wordml" xmlns:wps="http://schemas.microsoft.com/office/word/2010/wordprocessingShape" mc:Ignorable="w14 w15 w16se w16cid w16 w16cex wp14">
   <w:body>
     <w:p>
       <w:pPr>
@@ -58,23 +58,13 @@
           <w:lang w:val="en-US"/>
         </w:rPr>
       </w:pPr>
-      <w:proofErr w:type="spellStart"/>
-      <w:r>
-        <w:rPr>
-          <w:rStyle w:val="None"/>
-          <w:rFonts w:ascii="Arial" w:hAnsi="Arial"/>
-          <w:lang w:val="en-US"/>
-        </w:rPr>
-        <w:t>Github</w:t>
-      </w:r>
-      <w:proofErr w:type="spellEnd"/>
-      <w:r>
-        <w:rPr>
-          <w:rStyle w:val="None"/>
-          <w:rFonts w:ascii="Arial" w:hAnsi="Arial"/>
-          <w:lang w:val="en-US"/>
-        </w:rPr>
-        <w:t xml:space="preserve">: </w:t>
+      <w:r>
+        <w:rPr>
+          <w:rStyle w:val="None"/>
+          <w:rFonts w:ascii="Arial" w:hAnsi="Arial"/>
+          <w:lang w:val="en-US"/>
+        </w:rPr>
+        <w:t xml:space="preserve">Github: </w:t>
       </w:r>
       <w:hyperlink r:id="rId8" w:history="1">
         <w:r>
@@ -107,28 +97,28 @@
             <w:rStyle w:val="Hyperlink"/>
             <w:rFonts w:ascii="Arial" w:eastAsia="Arial" w:hAnsi="Arial" w:cs="Arial"/>
           </w:rPr>
-          <w:t>po</w:t>
+          <w:t>https://portfolio</w:t>
         </w:r>
         <w:r>
           <w:rPr>
             <w:rStyle w:val="Hyperlink"/>
             <w:rFonts w:ascii="Arial" w:eastAsia="Arial" w:hAnsi="Arial" w:cs="Arial"/>
           </w:rPr>
-          <w:t>r</w:t>
+          <w:t>-</w:t>
         </w:r>
         <w:r>
           <w:rPr>
             <w:rStyle w:val="Hyperlink"/>
             <w:rFonts w:ascii="Arial" w:eastAsia="Arial" w:hAnsi="Arial" w:cs="Arial"/>
           </w:rPr>
-          <w:t>tfolio-3319f.web.app</w:t>
+          <w:t>6aa9a.web.app</w:t>
         </w:r>
       </w:hyperlink>
     </w:p>
     <w:p>
       <w:pPr>
         <w:pStyle w:val="Default"/>
-        <w:spacing w:line="276" w:lineRule="auto"/>
+        <w:spacing w:line="100" w:lineRule="atLeast"/>
         <w:rPr>
           <w:rStyle w:val="None"/>
           <w:rFonts w:ascii="Arial" w:eastAsia="Arial" w:hAnsi="Arial" w:cs="Arial"/>
@@ -155,7 +145,7 @@
     <w:p>
       <w:pPr>
         <w:pStyle w:val="Default"/>
-        <w:spacing w:after="100" w:line="276" w:lineRule="auto"/>
+        <w:spacing w:after="100" w:line="100" w:lineRule="atLeast"/>
         <w:rPr>
           <w:rStyle w:val="None"/>
           <w:rFonts w:ascii="Arial" w:eastAsia="Arial" w:hAnsi="Arial" w:cs="Arial"/>
@@ -188,7 +178,7 @@
     <w:p>
       <w:pPr>
         <w:pStyle w:val="Default"/>
-        <w:spacing w:line="276" w:lineRule="auto"/>
+        <w:spacing w:line="280" w:lineRule="atLeast"/>
         <w:rPr>
           <w:rStyle w:val="None"/>
           <w:rFonts w:ascii="Arial" w:eastAsia="Arial" w:hAnsi="Arial" w:cs="Arial"/>
@@ -213,7 +203,7 @@
     <w:p>
       <w:pPr>
         <w:pStyle w:val="Default"/>
-        <w:spacing w:after="100" w:line="276" w:lineRule="auto"/>
+        <w:spacing w:after="100" w:line="100" w:lineRule="atLeast"/>
         <w:rPr>
           <w:rStyle w:val="None"/>
           <w:rFonts w:ascii="Arial" w:eastAsia="Arial" w:hAnsi="Arial" w:cs="Arial"/>
@@ -226,49 +216,79 @@
           <w:rFonts w:ascii="Arial" w:hAnsi="Arial"/>
           <w:lang w:val="en-US"/>
         </w:rPr>
-        <w:t xml:space="preserve">HTML5, CSS, </w:t>
-      </w:r>
-      <w:proofErr w:type="spellStart"/>
-      <w:r>
-        <w:rPr>
-          <w:rStyle w:val="None"/>
-          <w:rFonts w:ascii="Arial" w:hAnsi="Arial"/>
-          <w:lang w:val="en-US"/>
-        </w:rPr>
-        <w:t>Javascript</w:t>
-      </w:r>
-      <w:proofErr w:type="spellEnd"/>
-      <w:r>
-        <w:rPr>
-          <w:rStyle w:val="None"/>
-          <w:rFonts w:ascii="Arial" w:hAnsi="Arial"/>
-          <w:lang w:val="en-US"/>
-        </w:rPr>
-        <w:t xml:space="preserve">, jQuery, Node.js, Express.js, MySQL, MongoDB, </w:t>
-      </w:r>
-      <w:proofErr w:type="spellStart"/>
-      <w:r>
-        <w:rPr>
-          <w:rStyle w:val="None"/>
-          <w:rFonts w:ascii="Arial" w:hAnsi="Arial"/>
-          <w:lang w:val="en-US"/>
-        </w:rPr>
-        <w:t>Sequelize</w:t>
-      </w:r>
-      <w:proofErr w:type="spellEnd"/>
-      <w:r>
-        <w:rPr>
-          <w:rStyle w:val="None"/>
-          <w:rFonts w:ascii="Arial" w:hAnsi="Arial"/>
-          <w:lang w:val="en-US"/>
-        </w:rPr>
-        <w:t>, Mongoose, React, Media Queries, APIs, JSON, REST, AJAX, the command line, computer science fundamentals, git</w:t>
-      </w:r>
-    </w:p>
-    <w:p>
-      <w:pPr>
-        <w:pStyle w:val="Default"/>
-        <w:spacing w:line="276" w:lineRule="auto"/>
+        <w:t>HTML5, CSS, Javascript, jQuery, Node.js, Express.js, MySQL, MongoDB, Sequelize, Mongoose, React, Media Queries, APIs, JSON, REST, AJAX, the command line, computer science fundamentals, git</w:t>
+      </w:r>
+    </w:p>
+    <w:p>
+      <w:pPr>
+        <w:pStyle w:val="Default"/>
+        <w:spacing w:line="100" w:lineRule="atLeast"/>
+        <w:rPr>
+          <w:rStyle w:val="None"/>
+          <w:rFonts w:ascii="Arial" w:hAnsi="Arial"/>
+          <w:b/>
+          <w:bCs/>
+          <w:sz w:val="24"/>
+          <w:szCs w:val="24"/>
+          <w:lang w:val="en-US"/>
+        </w:rPr>
+      </w:pPr>
+      <w:r>
+        <w:rPr>
+          <w:rStyle w:val="None"/>
+          <w:rFonts w:ascii="Arial" w:hAnsi="Arial"/>
+          <w:b/>
+          <w:bCs/>
+          <w:sz w:val="24"/>
+          <w:szCs w:val="24"/>
+          <w:lang w:val="en-US"/>
+        </w:rPr>
+        <w:t>EDUCATION</w:t>
+      </w:r>
+    </w:p>
+    <w:p>
+      <w:pPr>
+        <w:pStyle w:val="Default"/>
+        <w:spacing w:line="100" w:lineRule="atLeast"/>
+        <w:rPr>
+          <w:rStyle w:val="None"/>
+          <w:rFonts w:ascii="Arial" w:hAnsi="Arial"/>
+          <w:b/>
+          <w:bCs/>
+          <w:sz w:val="24"/>
+          <w:szCs w:val="24"/>
+          <w:lang w:val="en-US"/>
+        </w:rPr>
+      </w:pPr>
+      <w:r>
+        <w:rPr>
+          <w:rStyle w:val="None"/>
+          <w:rFonts w:ascii="Arial" w:hAnsi="Arial"/>
+          <w:b/>
+          <w:bCs/>
+          <w:sz w:val="24"/>
+          <w:szCs w:val="24"/>
+          <w:lang w:val="en-US"/>
+        </w:rPr>
+        <w:t>Gwinnett Technical College, Lawrenceville, GA - 2020-</w:t>
+      </w:r>
+      <w:r>
+        <w:rPr>
+          <w:rStyle w:val="None"/>
+          <w:rFonts w:ascii="Arial" w:hAnsi="Arial"/>
+          <w:b/>
+          <w:bCs/>
+          <w:sz w:val="24"/>
+          <w:szCs w:val="24"/>
+          <w:lang w:val="en-US"/>
+        </w:rPr>
+        <w:t>Present</w:t>
+      </w:r>
+    </w:p>
+    <w:p>
+      <w:pPr>
+        <w:pStyle w:val="Default"/>
+        <w:spacing w:after="100" w:line="100" w:lineRule="atLeast"/>
         <w:rPr>
           <w:rStyle w:val="None"/>
           <w:rFonts w:ascii="Arial" w:eastAsia="Arial" w:hAnsi="Arial" w:cs="Arial"/>
@@ -278,40 +298,60 @@
       <w:r>
         <w:rPr>
           <w:rStyle w:val="None"/>
-          <w:rFonts w:ascii="Arial" w:hAnsi="Arial"/>
-          <w:b/>
-          <w:bCs/>
-          <w:sz w:val="24"/>
-          <w:szCs w:val="24"/>
-          <w:lang w:val="en-US"/>
-        </w:rPr>
-        <w:t>EDUCATION</w:t>
-      </w:r>
-    </w:p>
-    <w:p>
-      <w:pPr>
-        <w:pStyle w:val="Default"/>
-        <w:spacing w:line="276" w:lineRule="auto"/>
-        <w:rPr>
-          <w:rStyle w:val="None"/>
           <w:rFonts w:ascii="Arial" w:eastAsia="Arial" w:hAnsi="Arial" w:cs="Arial"/>
-          <w:b/>
-          <w:bCs/>
-          <w:sz w:val="24"/>
-          <w:szCs w:val="24"/>
-        </w:rPr>
-      </w:pPr>
-      <w:r>
-        <w:rPr>
-          <w:rStyle w:val="None"/>
-          <w:rFonts w:ascii="Arial" w:hAnsi="Arial"/>
-          <w:b/>
-          <w:bCs/>
-          <w:sz w:val="24"/>
-          <w:szCs w:val="24"/>
-          <w:lang w:val="en-US"/>
-        </w:rPr>
-        <w:t xml:space="preserve">Georgia Institute of Technology, Atlanta, GA — </w:t>
+          <w:lang w:val="en-US"/>
+        </w:rPr>
+        <w:t>Currently seeking an associate’s degree in computer programming. Will graduate after taking two more classes in Fall 2021. Skills learned include Java, C++, Python, SQL, and computer science fundamentals.</w:t>
+      </w:r>
+    </w:p>
+    <w:p>
+      <w:pPr>
+        <w:pStyle w:val="Default"/>
+        <w:spacing w:line="100" w:lineRule="atLeast"/>
+        <w:rPr>
+          <w:rStyle w:val="None"/>
+          <w:rFonts w:ascii="Arial" w:eastAsia="Arial" w:hAnsi="Arial" w:cs="Arial"/>
+          <w:b/>
+          <w:bCs/>
+          <w:sz w:val="24"/>
+          <w:szCs w:val="24"/>
+        </w:rPr>
+      </w:pPr>
+      <w:r>
+        <w:rPr>
+          <w:rStyle w:val="None"/>
+          <w:rFonts w:ascii="Arial" w:hAnsi="Arial"/>
+          <w:b/>
+          <w:bCs/>
+          <w:sz w:val="24"/>
+          <w:szCs w:val="24"/>
+          <w:lang w:val="en-US"/>
+        </w:rPr>
+        <w:t xml:space="preserve">Georgia Institute of Technology, Atlanta, GA </w:t>
+      </w:r>
+      <w:r>
+        <w:rPr>
+          <w:rStyle w:val="None"/>
+          <w:rFonts w:ascii="Arial" w:hAnsi="Arial"/>
+          <w:b/>
+          <w:bCs/>
+          <w:sz w:val="24"/>
+          <w:szCs w:val="24"/>
+          <w:lang w:val="en-US"/>
+        </w:rPr>
+        <w:t>-</w:t>
+      </w:r>
+      <w:r>
+        <w:rPr>
+          <w:rStyle w:val="None"/>
+          <w:rFonts w:ascii="Arial" w:hAnsi="Arial"/>
+          <w:b/>
+          <w:bCs/>
+          <w:sz w:val="24"/>
+          <w:szCs w:val="24"/>
+          <w:lang w:val="en-US"/>
+        </w:rPr>
+        <w:t xml:space="preserve"> </w:t>
       </w:r>
       <w:r>
         <w:rPr>
@@ -328,7 +368,7 @@
     <w:p>
       <w:pPr>
         <w:pStyle w:val="Default"/>
-        <w:spacing w:line="276" w:lineRule="auto"/>
+        <w:spacing w:line="20" w:lineRule="atLeast"/>
         <w:rPr>
           <w:rStyle w:val="None"/>
           <w:rFonts w:ascii="Arial" w:eastAsia="Arial" w:hAnsi="Arial" w:cs="Arial"/>
@@ -355,7 +395,7 @@
     <w:p>
       <w:pPr>
         <w:pStyle w:val="Default"/>
-        <w:spacing w:after="100" w:line="276" w:lineRule="auto"/>
+        <w:spacing w:after="100" w:line="100" w:lineRule="atLeast"/>
         <w:rPr>
           <w:rStyle w:val="None"/>
           <w:rFonts w:ascii="Arial" w:eastAsia="Arial" w:hAnsi="Arial" w:cs="Arial"/>
@@ -368,49 +408,13 @@
           <w:rFonts w:ascii="Arial" w:hAnsi="Arial"/>
           <w:lang w:val="en-US"/>
         </w:rPr>
-        <w:t xml:space="preserve">An intensive 12 weeklong bootcamp dedicated to designing and building web applications. Skills learned consisted of HTML5, CSS, Bootstrap, </w:t>
-      </w:r>
-      <w:proofErr w:type="spellStart"/>
-      <w:r>
-        <w:rPr>
-          <w:rStyle w:val="None"/>
-          <w:rFonts w:ascii="Arial" w:hAnsi="Arial"/>
-          <w:lang w:val="en-US"/>
-        </w:rPr>
-        <w:t>Javascript</w:t>
-      </w:r>
-      <w:proofErr w:type="spellEnd"/>
-      <w:r>
-        <w:rPr>
-          <w:rStyle w:val="None"/>
-          <w:rFonts w:ascii="Arial" w:hAnsi="Arial"/>
-          <w:lang w:val="en-US"/>
-        </w:rPr>
-        <w:t xml:space="preserve">, jQuery, Node.js, Express.js, MySQL, MongoDB, </w:t>
-      </w:r>
-      <w:proofErr w:type="spellStart"/>
-      <w:r>
-        <w:rPr>
-          <w:rStyle w:val="None"/>
-          <w:rFonts w:ascii="Arial" w:hAnsi="Arial"/>
-          <w:lang w:val="en-US"/>
-        </w:rPr>
-        <w:t>Sequelize</w:t>
-      </w:r>
-      <w:proofErr w:type="spellEnd"/>
-      <w:r>
-        <w:rPr>
-          <w:rStyle w:val="None"/>
-          <w:rFonts w:ascii="Arial" w:hAnsi="Arial"/>
-          <w:lang w:val="en-US"/>
-        </w:rPr>
-        <w:t>, Mongoose, React, test driven development (Mocha/Chai), and computer science fundamentals.</w:t>
-      </w:r>
-    </w:p>
-    <w:p>
-      <w:pPr>
-        <w:pStyle w:val="Default"/>
-        <w:spacing w:line="276" w:lineRule="auto"/>
+        <w:t>An intensive 12 week long bootcamp dedicated to designing and building web applications. Skills learned consisted of HTML5, CSS, Bootstrap, Javascript, jQuery, Node.js, Express.js, MySQL, MongoDB, Sequelize, Mongoose, React, test driven development (Mocha/Chai), and computer science fundamentals.</w:t>
+      </w:r>
+    </w:p>
+    <w:p>
+      <w:pPr>
+        <w:pStyle w:val="Default"/>
+        <w:spacing w:line="100" w:lineRule="atLeast"/>
         <w:rPr>
           <w:rStyle w:val="None"/>
           <w:rFonts w:ascii="Arial" w:eastAsia="Arial" w:hAnsi="Arial" w:cs="Arial"/>
@@ -430,7 +434,31 @@
           <w:szCs w:val="24"/>
           <w:lang w:val="en-US"/>
         </w:rPr>
-        <w:t xml:space="preserve">North Gwinnett High School, Suwanee, GA — </w:t>
+        <w:t xml:space="preserve">North Gwinnett High School, Suwanee, GA </w:t>
+      </w:r>
+      <w:r>
+        <w:rPr>
+          <w:rStyle w:val="None"/>
+          <w:rFonts w:ascii="Arial" w:hAnsi="Arial"/>
+          <w:b/>
+          <w:bCs/>
+          <w:sz w:val="24"/>
+          <w:szCs w:val="24"/>
+          <w:lang w:val="en-US"/>
+        </w:rPr>
+        <w:t>-</w:t>
+      </w:r>
+      <w:r>
+        <w:rPr>
+          <w:rStyle w:val="None"/>
+          <w:rFonts w:ascii="Arial" w:hAnsi="Arial"/>
+          <w:b/>
+          <w:bCs/>
+          <w:sz w:val="24"/>
+          <w:szCs w:val="24"/>
+          <w:lang w:val="en-US"/>
+        </w:rPr>
+        <w:t xml:space="preserve"> </w:t>
       </w:r>
       <w:r>
         <w:rPr>
@@ -447,7 +475,7 @@
     <w:p>
       <w:pPr>
         <w:pStyle w:val="Default"/>
-        <w:spacing w:after="100" w:line="276" w:lineRule="auto"/>
+        <w:spacing w:after="100" w:line="100" w:lineRule="atLeast"/>
         <w:rPr>
           <w:rStyle w:val="None"/>
           <w:rFonts w:ascii="Arial" w:eastAsia="Arial" w:hAnsi="Arial" w:cs="Arial"/>
@@ -460,23 +488,13 @@
           <w:rFonts w:ascii="Arial" w:hAnsi="Arial"/>
           <w:lang w:val="en-US"/>
         </w:rPr>
-        <w:t>Graduated in May 2018 as the valedictorian of the</w:t>
-      </w:r>
-      <w:bookmarkStart w:id="0" w:name="_GoBack"/>
-      <w:bookmarkEnd w:id="0"/>
-      <w:r>
-        <w:rPr>
-          <w:rStyle w:val="None"/>
-          <w:rFonts w:ascii="Arial" w:hAnsi="Arial"/>
-          <w:lang w:val="en-US"/>
-        </w:rPr>
-        <w:t xml:space="preserve"> class. Took programming courses since sophomore year (AP Computer Science, Embedded Computing). Received 5 on AP Computer Science Exam. Skills learned through these classes include Java and C.</w:t>
-      </w:r>
-    </w:p>
-    <w:p>
-      <w:pPr>
-        <w:pStyle w:val="Default"/>
-        <w:spacing w:line="276" w:lineRule="auto"/>
+        <w:t>Graduated in May 2018 as the valedictorian of the class. Took programming courses since sophomore year (AP Computer Science, Embedded Computing). Received 5 on AP Computer Science Exam. Skills learned through these classes include Java and C.</w:t>
+      </w:r>
+    </w:p>
+    <w:p>
+      <w:pPr>
+        <w:pStyle w:val="Default"/>
+        <w:spacing w:after="100" w:line="100" w:lineRule="atLeast"/>
         <w:rPr>
           <w:rStyle w:val="None"/>
           <w:rFonts w:ascii="Arial" w:eastAsia="Arial" w:hAnsi="Arial" w:cs="Arial"/>
@@ -501,7 +519,7 @@
     <w:p>
       <w:pPr>
         <w:pStyle w:val="Default"/>
-        <w:spacing w:line="276" w:lineRule="auto"/>
+        <w:spacing w:after="100" w:line="100" w:lineRule="atLeast"/>
         <w:rPr>
           <w:rStyle w:val="Hyperlink0"/>
         </w:rPr>
@@ -511,67 +529,23 @@
           <w:rStyle w:val="None"/>
           <w:rFonts w:ascii="Arial" w:hAnsi="Arial"/>
         </w:rPr>
-        <w:t>Announcement Board</w:t>
-      </w:r>
-      <w:r>
-        <w:rPr>
-          <w:rStyle w:val="None"/>
-          <w:rFonts w:ascii="Arial" w:hAnsi="Arial"/>
-        </w:rPr>
-        <w:t xml:space="preserve"> |</w:t>
-      </w:r>
-      <w:r>
-        <w:rPr>
-          <w:rStyle w:val="None"/>
-          <w:rFonts w:ascii="Arial" w:hAnsi="Arial"/>
-        </w:rPr>
-        <w:t xml:space="preserve"> </w:t>
+        <w:t xml:space="preserve">Muugle | </w:t>
       </w:r>
       <w:hyperlink r:id="rId10" w:history="1">
         <w:r>
           <w:rPr>
-            <w:rStyle w:val="Hyperlink"/>
-            <w:rFonts w:ascii="Arial" w:hAnsi="Arial"/>
+            <w:rStyle w:val="Hyperlink2"/>
           </w:rPr>
-          <w:t>suwaneejw.</w:t>
-        </w:r>
-        <w:r>
-          <w:rPr>
-            <w:rStyle w:val="Hyperlink"/>
-            <w:rFonts w:ascii="Malgun Gothic" w:eastAsia="Malgun Gothic" w:hAnsi="Malgun Gothic" w:cs="Malgun Gothic" w:hint="eastAsia"/>
-          </w:rPr>
-          <w:t>o</w:t>
-        </w:r>
-        <w:r>
-          <w:rPr>
-            <w:rStyle w:val="Hyperlink"/>
-            <w:rFonts w:ascii="Malgun Gothic" w:eastAsia="Malgun Gothic" w:hAnsi="Malgun Gothic" w:cs="Malgun Gothic"/>
-          </w:rPr>
-          <w:t>rg</w:t>
+          <w:t>peterjang0210.github.io/Muugle</w:t>
         </w:r>
       </w:hyperlink>
       <w:r>
         <w:rPr>
           <w:rStyle w:val="None"/>
-          <w:rFonts w:ascii="Malgun Gothic" w:eastAsia="Malgun Gothic" w:hAnsi="Malgun Gothic" w:cs="Malgun Gothic"/>
-        </w:rPr>
-        <w:t xml:space="preserve"> </w:t>
-      </w:r>
-      <w:r>
-        <w:rPr>
-          <w:rStyle w:val="None"/>
           <w:rFonts w:ascii="Arial" w:hAnsi="Arial"/>
           <w:lang w:val="de-DE"/>
         </w:rPr>
-        <w:t xml:space="preserve">| </w:t>
-      </w:r>
-      <w:r>
-        <w:rPr>
-          <w:rStyle w:val="None"/>
-          <w:rFonts w:ascii="Arial" w:hAnsi="Arial"/>
-          <w:lang w:val="de-DE"/>
-        </w:rPr>
-        <w:t>MERN Stack</w:t>
+        <w:t xml:space="preserve"> | Front End App</w:t>
       </w:r>
     </w:p>
     <w:p>
@@ -581,20 +555,19 @@
           <w:ilvl w:val="0"/>
           <w:numId w:val="2"/>
         </w:numPr>
-        <w:spacing w:line="276" w:lineRule="auto"/>
-        <w:rPr>
-          <w:rStyle w:val="None"/>
-          <w:rFonts w:ascii="Arial" w:hAnsi="Arial"/>
-          <w:lang w:val="en-US"/>
-        </w:rPr>
-      </w:pPr>
-      <w:r>
-        <w:rPr>
-          <w:rStyle w:val="None"/>
-          <w:rFonts w:ascii="Arial" w:hAnsi="Arial"/>
-          <w:lang w:val="en-US"/>
-        </w:rPr>
-        <w:t>Announcement board for congregation developed during pandemic</w:t>
+        <w:spacing w:line="100" w:lineRule="atLeast"/>
+        <w:rPr>
+          <w:rFonts w:ascii="Arial" w:hAnsi="Arial"/>
+          <w:lang w:val="en-US"/>
+        </w:rPr>
+      </w:pPr>
+      <w:r>
+        <w:rPr>
+          <w:rStyle w:val="None"/>
+          <w:rFonts w:ascii="Arial" w:hAnsi="Arial"/>
+          <w:lang w:val="en-US"/>
+        </w:rPr>
+        <w:t>Front end music streaming application built using Spotify API</w:t>
       </w:r>
     </w:p>
     <w:p>
@@ -604,20 +577,19 @@
           <w:ilvl w:val="0"/>
           <w:numId w:val="2"/>
         </w:numPr>
-        <w:spacing w:line="276" w:lineRule="auto"/>
-        <w:rPr>
-          <w:rStyle w:val="None"/>
-          <w:rFonts w:ascii="Arial" w:hAnsi="Arial"/>
-          <w:lang w:val="en-US"/>
-        </w:rPr>
-      </w:pPr>
-      <w:r>
-        <w:rPr>
-          <w:rStyle w:val="None"/>
-          <w:rFonts w:ascii="Arial" w:hAnsi="Arial"/>
-          <w:lang w:val="en-US"/>
-        </w:rPr>
-        <w:t>First began as a way for friends to request comments for meetings</w:t>
+        <w:spacing w:line="100" w:lineRule="atLeast"/>
+        <w:rPr>
+          <w:rFonts w:ascii="Arial" w:hAnsi="Arial"/>
+          <w:lang w:val="en-US"/>
+        </w:rPr>
+      </w:pPr>
+      <w:r>
+        <w:rPr>
+          <w:rStyle w:val="None"/>
+          <w:rFonts w:ascii="Arial" w:hAnsi="Arial"/>
+          <w:lang w:val="en-US"/>
+        </w:rPr>
+        <w:t>Allows user to connect to their Spotify Account to curate playlists/play songs</w:t>
       </w:r>
     </w:p>
     <w:p>
@@ -627,20 +599,19 @@
           <w:ilvl w:val="0"/>
           <w:numId w:val="2"/>
         </w:numPr>
-        <w:spacing w:line="276" w:lineRule="auto"/>
-        <w:rPr>
-          <w:rStyle w:val="None"/>
-          <w:rFonts w:ascii="Arial" w:hAnsi="Arial"/>
-          <w:lang w:val="en-US"/>
-        </w:rPr>
-      </w:pPr>
-      <w:r>
-        <w:rPr>
-          <w:rStyle w:val="None"/>
-          <w:rFonts w:ascii="Arial" w:hAnsi="Arial"/>
-          <w:lang w:val="en-US"/>
-        </w:rPr>
-        <w:t>Solo Project</w:t>
+        <w:spacing w:line="100" w:lineRule="atLeast"/>
+        <w:rPr>
+          <w:rFonts w:ascii="Arial" w:hAnsi="Arial"/>
+          <w:lang w:val="en-US"/>
+        </w:rPr>
+      </w:pPr>
+      <w:r>
+        <w:rPr>
+          <w:rStyle w:val="None"/>
+          <w:rFonts w:ascii="Arial" w:hAnsi="Arial"/>
+          <w:lang w:val="en-US"/>
+        </w:rPr>
+        <w:t>Lead developer out of group of four</w:t>
       </w:r>
     </w:p>
     <w:p>
@@ -650,77 +621,19 @@
           <w:ilvl w:val="0"/>
           <w:numId w:val="2"/>
         </w:numPr>
-        <w:spacing w:line="276" w:lineRule="auto"/>
-        <w:rPr>
-          <w:rStyle w:val="None"/>
-          <w:rFonts w:ascii="Arial" w:hAnsi="Arial"/>
-          <w:lang w:val="en-US"/>
-        </w:rPr>
-      </w:pPr>
-      <w:r>
-        <w:rPr>
-          <w:rStyle w:val="None"/>
-          <w:rFonts w:ascii="Arial" w:hAnsi="Arial"/>
-          <w:lang w:val="en-US"/>
-        </w:rPr>
-        <w:t>Currently displays zoom meeting links, meeting schedules, branch announcements, etc.</w:t>
-      </w:r>
-    </w:p>
-    <w:p>
-      <w:pPr>
-        <w:pStyle w:val="Default"/>
-        <w:spacing w:line="276" w:lineRule="auto"/>
-        <w:rPr>
-          <w:rStyle w:val="None"/>
-          <w:rFonts w:ascii="Arial" w:hAnsi="Arial"/>
-          <w:lang w:val="en-US"/>
-        </w:rPr>
-      </w:pPr>
-    </w:p>
-    <w:p>
-      <w:pPr>
-        <w:pStyle w:val="Default"/>
-        <w:spacing w:line="276" w:lineRule="auto"/>
-        <w:rPr>
-          <w:rStyle w:val="None"/>
-          <w:rFonts w:ascii="Arial" w:eastAsia="Arial" w:hAnsi="Arial" w:cs="Arial"/>
-          <w:lang w:val="en-US"/>
-        </w:rPr>
-      </w:pPr>
-      <w:r>
-        <w:rPr>
-          <w:rStyle w:val="None"/>
-          <w:rFonts w:ascii="Arial" w:hAnsi="Arial"/>
-          <w:lang w:val="en-US"/>
-        </w:rPr>
-        <w:t>Field Service App |</w:t>
-      </w:r>
-      <w:r>
-        <w:rPr>
-          <w:rStyle w:val="None"/>
-          <w:rFonts w:ascii="Arial" w:hAnsi="Arial"/>
-          <w:lang w:val="en-US"/>
-        </w:rPr>
-        <w:t xml:space="preserve"> </w:t>
-      </w:r>
-      <w:hyperlink r:id="rId11" w:history="1">
-        <w:r>
-          <w:rPr>
-            <w:rStyle w:val="Hyperlink"/>
-            <w:rFonts w:ascii="Arial" w:hAnsi="Arial"/>
-            <w:color w:val="auto"/>
-            <w:lang w:val="en-US"/>
-          </w:rPr>
-          <w:t>suwanee-field-service.herokuapp.com</w:t>
-        </w:r>
-      </w:hyperlink>
-      <w:r>
-        <w:rPr>
-          <w:rStyle w:val="None"/>
-          <w:rFonts w:ascii="Arial" w:hAnsi="Arial"/>
-          <w:lang w:val="en-US"/>
-        </w:rPr>
-        <w:t xml:space="preserve"> | MERN Stack</w:t>
+        <w:spacing w:line="100" w:lineRule="atLeast"/>
+        <w:rPr>
+          <w:rFonts w:ascii="Arial" w:hAnsi="Arial"/>
+          <w:lang w:val="en-US"/>
+        </w:rPr>
+      </w:pPr>
+      <w:r>
+        <w:rPr>
+          <w:rStyle w:val="None"/>
+          <w:rFonts w:ascii="Arial" w:hAnsi="Arial"/>
+          <w:lang w:val="en-US"/>
+        </w:rPr>
+        <w:t>Built using Bootstrap as framework and jQuery for DOM manipulation</w:t>
       </w:r>
     </w:p>
     <w:p>
@@ -730,27 +643,50 @@
           <w:ilvl w:val="0"/>
           <w:numId w:val="2"/>
         </w:numPr>
-        <w:spacing w:line="276" w:lineRule="auto"/>
-        <w:rPr>
-          <w:rFonts w:ascii="Arial" w:hAnsi="Arial"/>
-          <w:lang w:val="en-US"/>
-        </w:rPr>
-      </w:pPr>
-      <w:r>
-        <w:rPr>
-          <w:rStyle w:val="None"/>
-          <w:rFonts w:ascii="Arial" w:hAnsi="Arial"/>
-          <w:lang w:val="en-US"/>
-        </w:rPr>
-        <w:t xml:space="preserve">Application specifically </w:t>
-      </w:r>
-      <w:r>
-        <w:rPr>
-          <w:rStyle w:val="None"/>
-          <w:rFonts w:ascii="Arial" w:hAnsi="Arial"/>
-          <w:lang w:val="en-US"/>
-        </w:rPr>
-        <w:t>designed to make up for shortcomings in Alba program</w:t>
+        <w:spacing w:line="100" w:lineRule="atLeast"/>
+        <w:rPr>
+          <w:rFonts w:ascii="Arial" w:hAnsi="Arial"/>
+          <w:lang w:val="en-US"/>
+        </w:rPr>
+      </w:pPr>
+      <w:r>
+        <w:rPr>
+          <w:rStyle w:val="None"/>
+          <w:rFonts w:ascii="Arial" w:hAnsi="Arial"/>
+          <w:lang w:val="en-US"/>
+        </w:rPr>
+        <w:t>Uses cookies to store recently played songs locally</w:t>
+      </w:r>
+    </w:p>
+    <w:p>
+      <w:pPr>
+        <w:pStyle w:val="Default"/>
+        <w:spacing w:after="100" w:line="100" w:lineRule="atLeast"/>
+        <w:rPr>
+          <w:rStyle w:val="Hyperlink0"/>
+        </w:rPr>
+      </w:pPr>
+      <w:r>
+        <w:rPr>
+          <w:rStyle w:val="None"/>
+          <w:rFonts w:ascii="Arial" w:hAnsi="Arial"/>
+        </w:rPr>
+        <w:t xml:space="preserve">Bootcamp Connect | </w:t>
+      </w:r>
+      <w:hyperlink r:id="rId11" w:history="1">
+        <w:r>
+          <w:rPr>
+            <w:rStyle w:val="Hyperlink1"/>
+          </w:rPr>
+          <w:t>bootcamp-connect.herokuapp.com</w:t>
+        </w:r>
+      </w:hyperlink>
+      <w:r>
+        <w:rPr>
+          <w:rStyle w:val="None"/>
+          <w:rFonts w:ascii="Arial" w:hAnsi="Arial"/>
+        </w:rPr>
+        <w:t xml:space="preserve"> | MERN Stack</w:t>
       </w:r>
     </w:p>
     <w:p>
@@ -760,20 +696,19 @@
           <w:ilvl w:val="0"/>
           <w:numId w:val="2"/>
         </w:numPr>
-        <w:spacing w:line="276" w:lineRule="auto"/>
-        <w:rPr>
-          <w:rStyle w:val="None"/>
-          <w:rFonts w:ascii="Arial" w:hAnsi="Arial"/>
-          <w:lang w:val="en-US"/>
-        </w:rPr>
-      </w:pPr>
-      <w:r>
-        <w:rPr>
-          <w:rStyle w:val="None"/>
-          <w:rFonts w:ascii="Arial" w:hAnsi="Arial"/>
-          <w:lang w:val="en-US"/>
-        </w:rPr>
-        <w:t>Solo project</w:t>
+        <w:spacing w:line="100" w:lineRule="atLeast"/>
+        <w:rPr>
+          <w:rFonts w:ascii="Arial" w:hAnsi="Arial"/>
+          <w:lang w:val="en-US"/>
+        </w:rPr>
+      </w:pPr>
+      <w:r>
+        <w:rPr>
+          <w:rStyle w:val="None"/>
+          <w:rFonts w:ascii="Arial" w:hAnsi="Arial"/>
+          <w:lang w:val="en-US"/>
+        </w:rPr>
+        <w:t>Platform for bootcamp graduates to post helpful information</w:t>
       </w:r>
     </w:p>
     <w:p>
@@ -783,19 +718,19 @@
           <w:ilvl w:val="0"/>
           <w:numId w:val="2"/>
         </w:numPr>
-        <w:spacing w:line="276" w:lineRule="auto"/>
-        <w:rPr>
-          <w:rFonts w:ascii="Arial" w:hAnsi="Arial"/>
-          <w:lang w:val="en-US"/>
-        </w:rPr>
-      </w:pPr>
-      <w:r>
-        <w:rPr>
-          <w:rStyle w:val="None"/>
-          <w:rFonts w:ascii="Arial" w:hAnsi="Arial"/>
-          <w:lang w:val="en-US"/>
-        </w:rPr>
-        <w:t>Several additional features – sorting records by history (door-to-door, letting, phone), search phone numbers for duplicates</w:t>
+        <w:spacing w:line="100" w:lineRule="atLeast"/>
+        <w:rPr>
+          <w:rFonts w:ascii="Arial" w:hAnsi="Arial"/>
+          <w:lang w:val="en-US"/>
+        </w:rPr>
+      </w:pPr>
+      <w:r>
+        <w:rPr>
+          <w:rStyle w:val="None"/>
+          <w:rFonts w:ascii="Arial" w:hAnsi="Arial"/>
+          <w:lang w:val="en-US"/>
+        </w:rPr>
+        <w:t>One of the lead developers in group of four</w:t>
       </w:r>
     </w:p>
     <w:p>
@@ -805,36 +740,122 @@
           <w:ilvl w:val="0"/>
           <w:numId w:val="2"/>
         </w:numPr>
-        <w:spacing w:line="276" w:lineRule="auto"/>
-        <w:rPr>
-          <w:rStyle w:val="None"/>
-          <w:rFonts w:ascii="Arial" w:hAnsi="Arial"/>
-          <w:lang w:val="en-US"/>
-        </w:rPr>
-      </w:pPr>
-      <w:r>
-        <w:rPr>
-          <w:rStyle w:val="None"/>
-          <w:rFonts w:ascii="Arial" w:hAnsi="Arial"/>
-          <w:lang w:val="en-US"/>
-        </w:rPr>
-        <w:t>Currently in testing phase; slowly being rolled out to stress test</w:t>
-      </w:r>
-    </w:p>
-    <w:p>
-      <w:pPr>
-        <w:pStyle w:val="Default"/>
-        <w:spacing w:line="276" w:lineRule="auto"/>
-        <w:rPr>
-          <w:rFonts w:ascii="Arial" w:hAnsi="Arial"/>
-          <w:lang w:val="en-US"/>
-        </w:rPr>
-      </w:pPr>
-    </w:p>
-    <w:p>
-      <w:pPr>
-        <w:pStyle w:val="Default"/>
-        <w:spacing w:line="276" w:lineRule="auto"/>
+        <w:spacing w:line="100" w:lineRule="atLeast"/>
+        <w:rPr>
+          <w:rFonts w:ascii="Arial" w:hAnsi="Arial"/>
+          <w:lang w:val="en-US"/>
+        </w:rPr>
+      </w:pPr>
+      <w:r>
+        <w:rPr>
+          <w:rStyle w:val="None"/>
+          <w:rFonts w:ascii="Arial" w:hAnsi="Arial"/>
+          <w:lang w:val="en-US"/>
+        </w:rPr>
+        <w:t>React used as front end framework</w:t>
+      </w:r>
+    </w:p>
+    <w:p>
+      <w:pPr>
+        <w:pStyle w:val="Default"/>
+        <w:spacing w:after="100" w:line="100" w:lineRule="atLeast"/>
+        <w:rPr>
+          <w:rStyle w:val="Hyperlink0"/>
+        </w:rPr>
+      </w:pPr>
+      <w:r>
+        <w:rPr>
+          <w:rStyle w:val="None"/>
+          <w:rFonts w:ascii="Arial" w:hAnsi="Arial"/>
+        </w:rPr>
+        <w:t xml:space="preserve">FrontDor | </w:t>
+      </w:r>
+      <w:hyperlink r:id="rId12" w:history="1">
+        <w:r>
+          <w:rPr>
+            <w:rStyle w:val="Hyperlink0"/>
+          </w:rPr>
+          <w:t>frontdor.herokuapp.com</w:t>
+        </w:r>
+      </w:hyperlink>
+      <w:r>
+        <w:rPr>
+          <w:rStyle w:val="None"/>
+          <w:rFonts w:ascii="Arial" w:hAnsi="Arial"/>
+        </w:rPr>
+        <w:t xml:space="preserve"> | MERN Stack</w:t>
+      </w:r>
+    </w:p>
+    <w:p>
+      <w:pPr>
+        <w:pStyle w:val="Default"/>
+        <w:numPr>
+          <w:ilvl w:val="0"/>
+          <w:numId w:val="2"/>
+        </w:numPr>
+        <w:spacing w:line="100" w:lineRule="atLeast"/>
+        <w:rPr>
+          <w:rFonts w:ascii="Arial" w:hAnsi="Arial"/>
+          <w:lang w:val="en-US"/>
+        </w:rPr>
+      </w:pPr>
+      <w:r>
+        <w:rPr>
+          <w:rStyle w:val="None"/>
+          <w:rFonts w:ascii="Arial" w:hAnsi="Arial"/>
+          <w:lang w:val="en-US"/>
+        </w:rPr>
+        <w:t>Real-time chat application for small businesses to communicate internally/with customers via sms</w:t>
+      </w:r>
+    </w:p>
+    <w:p>
+      <w:pPr>
+        <w:pStyle w:val="Default"/>
+        <w:numPr>
+          <w:ilvl w:val="0"/>
+          <w:numId w:val="2"/>
+        </w:numPr>
+        <w:spacing w:line="100" w:lineRule="atLeast"/>
+        <w:rPr>
+          <w:rFonts w:ascii="Arial" w:hAnsi="Arial"/>
+          <w:lang w:val="en-US"/>
+        </w:rPr>
+      </w:pPr>
+      <w:r>
+        <w:rPr>
+          <w:rStyle w:val="None"/>
+          <w:rFonts w:ascii="Arial" w:hAnsi="Arial"/>
+          <w:lang w:val="en-US"/>
+        </w:rPr>
+        <w:t>Worked as developer and as QA tester in group of four</w:t>
+      </w:r>
+    </w:p>
+    <w:p>
+      <w:pPr>
+        <w:pStyle w:val="Default"/>
+        <w:numPr>
+          <w:ilvl w:val="0"/>
+          <w:numId w:val="2"/>
+        </w:numPr>
+        <w:spacing w:after="100" w:line="100" w:lineRule="atLeast"/>
+        <w:rPr>
+          <w:rFonts w:ascii="Arial" w:hAnsi="Arial"/>
+          <w:lang w:val="en-US"/>
+        </w:rPr>
+      </w:pPr>
+      <w:r>
+        <w:rPr>
+          <w:rStyle w:val="None"/>
+          <w:rFonts w:ascii="Arial" w:hAnsi="Arial"/>
+          <w:lang w:val="en-US"/>
+        </w:rPr>
+        <w:t>Feathers.js, Sockets.io, Twilio (used for sms)</w:t>
+      </w:r>
+    </w:p>
+    <w:p>
+      <w:pPr>
+        <w:pStyle w:val="Default"/>
+        <w:spacing w:after="100" w:line="100" w:lineRule="atLeast"/>
         <w:rPr>
           <w:rStyle w:val="None"/>
           <w:rFonts w:ascii="Arial" w:eastAsia="Arial" w:hAnsi="Arial" w:cs="Arial"/>
@@ -861,7 +882,7 @@
     <w:p>
       <w:pPr>
         <w:pStyle w:val="Default"/>
-        <w:spacing w:line="276" w:lineRule="auto"/>
+        <w:spacing w:line="100" w:lineRule="atLeast"/>
         <w:rPr>
           <w:rStyle w:val="None"/>
           <w:rFonts w:ascii="Arial" w:eastAsia="Arial" w:hAnsi="Arial" w:cs="Arial"/>
@@ -910,7 +931,7 @@
     <w:p>
       <w:pPr>
         <w:pStyle w:val="Default"/>
-        <w:spacing w:after="100" w:line="276" w:lineRule="auto"/>
+        <w:spacing w:after="100" w:line="280" w:lineRule="atLeast"/>
         <w:rPr>
           <w:rStyle w:val="None"/>
           <w:rFonts w:ascii="Arial" w:eastAsia="Arial" w:hAnsi="Arial" w:cs="Arial"/>
@@ -929,7 +950,7 @@
     <w:p>
       <w:pPr>
         <w:pStyle w:val="Default"/>
-        <w:spacing w:line="276" w:lineRule="auto"/>
+        <w:spacing w:line="100" w:lineRule="atLeast"/>
         <w:rPr>
           <w:rStyle w:val="None"/>
           <w:rFonts w:ascii="Arial" w:eastAsia="Arial" w:hAnsi="Arial" w:cs="Arial"/>
@@ -956,7 +977,7 @@
     <w:p>
       <w:pPr>
         <w:pStyle w:val="Default"/>
-        <w:spacing w:line="276" w:lineRule="auto"/>
+        <w:spacing w:line="100" w:lineRule="atLeast"/>
       </w:pPr>
       <w:r>
         <w:rPr>
@@ -968,8 +989,8 @@
       </w:r>
     </w:p>
     <w:sectPr>
-      <w:headerReference w:type="default" r:id="rId12"/>
-      <w:footerReference w:type="default" r:id="rId13"/>
+      <w:headerReference w:type="default" r:id="rId13"/>
+      <w:footerReference w:type="default" r:id="rId14"/>
       <w:pgSz w:w="12240" w:h="15840"/>
       <w:pgMar w:top="1008" w:right="1008" w:bottom="1008" w:left="1008" w:header="720" w:footer="864" w:gutter="0"/>
       <w:cols w:space="720"/>
@@ -979,7 +1000,7 @@
 </file>
 
 <file path=word/endnotes.xml><?xml version="1.0" encoding="utf-8"?>
-<w:endnotes xmlns:wpc="http://schemas.microsoft.com/office/word/2010/wordprocessingCanvas" xmlns:cx="http://schemas.microsoft.com/office/drawing/2014/chartex" xmlns:cx1="http://schemas.microsoft.com/office/drawing/2015/9/8/chartex" xmlns:cx2="http://schemas.microsoft.com/office/drawing/2015/10/21/chartex" xmlns:cx3="http://schemas.microsoft.com/office/drawing/2016/5/9/chartex" xmlns:cx4="http://schemas.microsoft.com/office/drawing/2016/5/10/chartex" xmlns:cx5="http://schemas.microsoft.com/office/drawing/2016/5/11/chartex" xmlns:cx6="http://schemas.microsoft.com/office/drawing/2016/5/12/chartex" xmlns:cx7="http://schemas.microsoft.com/office/drawing/2016/5/13/chartex" xmlns:cx8="http://schemas.microsoft.com/office/drawing/2016/5/14/chartex" xmlns:mc="http://schemas.openxmlformats.org/markup-compatibility/2006" xmlns:aink="http://schemas.microsoft.com/office/drawing/2016/ink" xmlns:am3d="http://schemas.microsoft.com/office/drawing/2017/model3d" xmlns:o="urn:schemas-microsoft-com:office:office" xmlns:r="http://schemas.openxmlformats.org/officeDocument/2006/relationships" xmlns:m="http://schemas.openxmlformats.org/officeDocument/2006/math" xmlns:v="urn:schemas-microsoft-com:vml" xmlns:wp14="http://schemas.microsoft.com/office/word/2010/wordprocessingDrawing" xmlns:wp="http://schemas.openxmlformats.org/drawingml/2006/wordprocessingDrawing" xmlns:w10="urn:schemas-microsoft-com:office:word" xmlns:w="http://schemas.openxmlformats.org/wordprocessingml/2006/main" xmlns:w14="http://schemas.microsoft.com/office/word/2010/wordml" xmlns:w15="http://schemas.microsoft.com/office/word/2012/wordml" xmlns:w16cid="http://schemas.microsoft.com/office/word/2016/wordml/cid" xmlns:w16se="http://schemas.microsoft.com/office/word/2015/wordml/symex" xmlns:wpg="http://schemas.microsoft.com/office/word/2010/wordprocessingGroup" xmlns:wpi="http://schemas.microsoft.com/office/word/2010/wordprocessingInk" xmlns:wne="http://schemas.microsoft.com/office/word/2006/wordml" xmlns:wps="http://schemas.microsoft.com/office/word/2010/wordprocessingShape" mc:Ignorable="w14 w15 w16se w16cid wp14">
+<w:endnotes xmlns:wpc="http://schemas.microsoft.com/office/word/2010/wordprocessingCanvas" xmlns:cx="http://schemas.microsoft.com/office/drawing/2014/chartex" xmlns:cx1="http://schemas.microsoft.com/office/drawing/2015/9/8/chartex" xmlns:cx2="http://schemas.microsoft.com/office/drawing/2015/10/21/chartex" xmlns:cx3="http://schemas.microsoft.com/office/drawing/2016/5/9/chartex" xmlns:cx4="http://schemas.microsoft.com/office/drawing/2016/5/10/chartex" xmlns:cx5="http://schemas.microsoft.com/office/drawing/2016/5/11/chartex" xmlns:cx6="http://schemas.microsoft.com/office/drawing/2016/5/12/chartex" xmlns:cx7="http://schemas.microsoft.com/office/drawing/2016/5/13/chartex" xmlns:cx8="http://schemas.microsoft.com/office/drawing/2016/5/14/chartex" xmlns:mc="http://schemas.openxmlformats.org/markup-compatibility/2006" xmlns:aink="http://schemas.microsoft.com/office/drawing/2016/ink" xmlns:am3d="http://schemas.microsoft.com/office/drawing/2017/model3d" xmlns:o="urn:schemas-microsoft-com:office:office" xmlns:r="http://schemas.openxmlformats.org/officeDocument/2006/relationships" xmlns:m="http://schemas.openxmlformats.org/officeDocument/2006/math" xmlns:v="urn:schemas-microsoft-com:vml" xmlns:wp14="http://schemas.microsoft.com/office/word/2010/wordprocessingDrawing" xmlns:wp="http://schemas.openxmlformats.org/drawingml/2006/wordprocessingDrawing" xmlns:w10="urn:schemas-microsoft-com:office:word" xmlns:w="http://schemas.openxmlformats.org/wordprocessingml/2006/main" xmlns:w14="http://schemas.microsoft.com/office/word/2010/wordml" xmlns:w15="http://schemas.microsoft.com/office/word/2012/wordml" xmlns:w16cex="http://schemas.microsoft.com/office/word/2018/wordml/cex" xmlns:w16cid="http://schemas.microsoft.com/office/word/2016/wordml/cid" xmlns:w16="http://schemas.microsoft.com/office/word/2018/wordml" xmlns:w16se="http://schemas.microsoft.com/office/word/2015/wordml/symex" xmlns:wpg="http://schemas.microsoft.com/office/word/2010/wordprocessingGroup" xmlns:wpi="http://schemas.microsoft.com/office/word/2010/wordprocessingInk" xmlns:wne="http://schemas.microsoft.com/office/word/2006/wordml" xmlns:wps="http://schemas.microsoft.com/office/word/2010/wordprocessingShape" mc:Ignorable="w14 w15 w16se w16cid w16 w16cex wp14">
   <w:endnote w:type="separator" w:id="-1">
     <w:p>
       <w:r>
@@ -998,7 +1019,7 @@
 </file>
 
 <file path=word/footer1.xml><?xml version="1.0" encoding="utf-8"?>
-<w:ftr xmlns:wpc="http://schemas.microsoft.com/office/word/2010/wordprocessingCanvas" xmlns:cx="http://schemas.microsoft.com/office/drawing/2014/chartex" xmlns:cx1="http://schemas.microsoft.com/office/drawing/2015/9/8/chartex" xmlns:cx2="http://schemas.microsoft.com/office/drawing/2015/10/21/chartex" xmlns:cx3="http://schemas.microsoft.com/office/drawing/2016/5/9/chartex" xmlns:cx4="http://schemas.microsoft.com/office/drawing/2016/5/10/chartex" xmlns:cx5="http://schemas.microsoft.com/office/drawing/2016/5/11/chartex" xmlns:cx6="http://schemas.microsoft.com/office/drawing/2016/5/12/chartex" xmlns:cx7="http://schemas.microsoft.com/office/drawing/2016/5/13/chartex" xmlns:cx8="http://schemas.microsoft.com/office/drawing/2016/5/14/chartex" xmlns:mc="http://schemas.openxmlformats.org/markup-compatibility/2006" xmlns:aink="http://schemas.microsoft.com/office/drawing/2016/ink" xmlns:am3d="http://schemas.microsoft.com/office/drawing/2017/model3d" xmlns:o="urn:schemas-microsoft-com:office:office" xmlns:r="http://schemas.openxmlformats.org/officeDocument/2006/relationships" xmlns:m="http://schemas.openxmlformats.org/officeDocument/2006/math" xmlns:v="urn:schemas-microsoft-com:vml" xmlns:wp14="http://schemas.microsoft.com/office/word/2010/wordprocessingDrawing" xmlns:wp="http://schemas.openxmlformats.org/drawingml/2006/wordprocessingDrawing" xmlns:w10="urn:schemas-microsoft-com:office:word" xmlns:w="http://schemas.openxmlformats.org/wordprocessingml/2006/main" xmlns:w14="http://schemas.microsoft.com/office/word/2010/wordml" xmlns:w15="http://schemas.microsoft.com/office/word/2012/wordml" xmlns:w16cid="http://schemas.microsoft.com/office/word/2016/wordml/cid" xmlns:w16se="http://schemas.microsoft.com/office/word/2015/wordml/symex" xmlns:wpg="http://schemas.microsoft.com/office/word/2010/wordprocessingGroup" xmlns:wpi="http://schemas.microsoft.com/office/word/2010/wordprocessingInk" xmlns:wne="http://schemas.microsoft.com/office/word/2006/wordml" xmlns:wps="http://schemas.microsoft.com/office/word/2010/wordprocessingShape" mc:Ignorable="w14 w15 w16se w16cid wp14">
+<w:ftr xmlns:wpc="http://schemas.microsoft.com/office/word/2010/wordprocessingCanvas" xmlns:cx="http://schemas.microsoft.com/office/drawing/2014/chartex" xmlns:cx1="http://schemas.microsoft.com/office/drawing/2015/9/8/chartex" xmlns:cx2="http://schemas.microsoft.com/office/drawing/2015/10/21/chartex" xmlns:cx3="http://schemas.microsoft.com/office/drawing/2016/5/9/chartex" xmlns:cx4="http://schemas.microsoft.com/office/drawing/2016/5/10/chartex" xmlns:cx5="http://schemas.microsoft.com/office/drawing/2016/5/11/chartex" xmlns:cx6="http://schemas.microsoft.com/office/drawing/2016/5/12/chartex" xmlns:cx7="http://schemas.microsoft.com/office/drawing/2016/5/13/chartex" xmlns:cx8="http://schemas.microsoft.com/office/drawing/2016/5/14/chartex" xmlns:mc="http://schemas.openxmlformats.org/markup-compatibility/2006" xmlns:aink="http://schemas.microsoft.com/office/drawing/2016/ink" xmlns:am3d="http://schemas.microsoft.com/office/drawing/2017/model3d" xmlns:o="urn:schemas-microsoft-com:office:office" xmlns:r="http://schemas.openxmlformats.org/officeDocument/2006/relationships" xmlns:m="http://schemas.openxmlformats.org/officeDocument/2006/math" xmlns:v="urn:schemas-microsoft-com:vml" xmlns:wp14="http://schemas.microsoft.com/office/word/2010/wordprocessingDrawing" xmlns:wp="http://schemas.openxmlformats.org/drawingml/2006/wordprocessingDrawing" xmlns:w10="urn:schemas-microsoft-com:office:word" xmlns:w="http://schemas.openxmlformats.org/wordprocessingml/2006/main" xmlns:w14="http://schemas.microsoft.com/office/word/2010/wordml" xmlns:w15="http://schemas.microsoft.com/office/word/2012/wordml" xmlns:w16cex="http://schemas.microsoft.com/office/word/2018/wordml/cex" xmlns:w16cid="http://schemas.microsoft.com/office/word/2016/wordml/cid" xmlns:w16="http://schemas.microsoft.com/office/word/2018/wordml" xmlns:w16se="http://schemas.microsoft.com/office/word/2015/wordml/symex" xmlns:wpg="http://schemas.microsoft.com/office/word/2010/wordprocessingGroup" xmlns:wpi="http://schemas.microsoft.com/office/word/2010/wordprocessingInk" xmlns:wne="http://schemas.microsoft.com/office/word/2006/wordml" xmlns:wps="http://schemas.microsoft.com/office/word/2010/wordprocessingShape" mc:Ignorable="w14 w15 w16se w16cid w16 w16cex wp14">
   <w:p>
     <w:pPr>
       <w:pStyle w:val="HeaderFooter"/>
@@ -1008,7 +1029,7 @@
 </file>
 
 <file path=word/footnotes.xml><?xml version="1.0" encoding="utf-8"?>
-<w:footnotes xmlns:wpc="http://schemas.microsoft.com/office/word/2010/wordprocessingCanvas" xmlns:cx="http://schemas.microsoft.com/office/drawing/2014/chartex" xmlns:cx1="http://schemas.microsoft.com/office/drawing/2015/9/8/chartex" xmlns:cx2="http://schemas.microsoft.com/office/drawing/2015/10/21/chartex" xmlns:cx3="http://schemas.microsoft.com/office/drawing/2016/5/9/chartex" xmlns:cx4="http://schemas.microsoft.com/office/drawing/2016/5/10/chartex" xmlns:cx5="http://schemas.microsoft.com/office/drawing/2016/5/11/chartex" xmlns:cx6="http://schemas.microsoft.com/office/drawing/2016/5/12/chartex" xmlns:cx7="http://schemas.microsoft.com/office/drawing/2016/5/13/chartex" xmlns:cx8="http://schemas.microsoft.com/office/drawing/2016/5/14/chartex" xmlns:mc="http://schemas.openxmlformats.org/markup-compatibility/2006" xmlns:aink="http://schemas.microsoft.com/office/drawing/2016/ink" xmlns:am3d="http://schemas.microsoft.com/office/drawing/2017/model3d" xmlns:o="urn:schemas-microsoft-com:office:office" xmlns:r="http://schemas.openxmlformats.org/officeDocument/2006/relationships" xmlns:m="http://schemas.openxmlformats.org/officeDocument/2006/math" xmlns:v="urn:schemas-microsoft-com:vml" xmlns:wp14="http://schemas.microsoft.com/office/word/2010/wordprocessingDrawing" xmlns:wp="http://schemas.openxmlformats.org/drawingml/2006/wordprocessingDrawing" xmlns:w10="urn:schemas-microsoft-com:office:word" xmlns:w="http://schemas.openxmlformats.org/wordprocessingml/2006/main" xmlns:w14="http://schemas.microsoft.com/office/word/2010/wordml" xmlns:w15="http://schemas.microsoft.com/office/word/2012/wordml" xmlns:w16cid="http://schemas.microsoft.com/office/word/2016/wordml/cid" xmlns:w16se="http://schemas.microsoft.com/office/word/2015/wordml/symex" xmlns:wpg="http://schemas.microsoft.com/office/word/2010/wordprocessingGroup" xmlns:wpi="http://schemas.microsoft.com/office/word/2010/wordprocessingInk" xmlns:wne="http://schemas.microsoft.com/office/word/2006/wordml" xmlns:wps="http://schemas.microsoft.com/office/word/2010/wordprocessingShape" mc:Ignorable="w14 w15 w16se w16cid wp14">
+<w:footnotes xmlns:wpc="http://schemas.microsoft.com/office/word/2010/wordprocessingCanvas" xmlns:cx="http://schemas.microsoft.com/office/drawing/2014/chartex" xmlns:cx1="http://schemas.microsoft.com/office/drawing/2015/9/8/chartex" xmlns:cx2="http://schemas.microsoft.com/office/drawing/2015/10/21/chartex" xmlns:cx3="http://schemas.microsoft.com/office/drawing/2016/5/9/chartex" xmlns:cx4="http://schemas.microsoft.com/office/drawing/2016/5/10/chartex" xmlns:cx5="http://schemas.microsoft.com/office/drawing/2016/5/11/chartex" xmlns:cx6="http://schemas.microsoft.com/office/drawing/2016/5/12/chartex" xmlns:cx7="http://schemas.microsoft.com/office/drawing/2016/5/13/chartex" xmlns:cx8="http://schemas.microsoft.com/office/drawing/2016/5/14/chartex" xmlns:mc="http://schemas.openxmlformats.org/markup-compatibility/2006" xmlns:aink="http://schemas.microsoft.com/office/drawing/2016/ink" xmlns:am3d="http://schemas.microsoft.com/office/drawing/2017/model3d" xmlns:o="urn:schemas-microsoft-com:office:office" xmlns:r="http://schemas.openxmlformats.org/officeDocument/2006/relationships" xmlns:m="http://schemas.openxmlformats.org/officeDocument/2006/math" xmlns:v="urn:schemas-microsoft-com:vml" xmlns:wp14="http://schemas.microsoft.com/office/word/2010/wordprocessingDrawing" xmlns:wp="http://schemas.openxmlformats.org/drawingml/2006/wordprocessingDrawing" xmlns:w10="urn:schemas-microsoft-com:office:word" xmlns:w="http://schemas.openxmlformats.org/wordprocessingml/2006/main" xmlns:w14="http://schemas.microsoft.com/office/word/2010/wordml" xmlns:w15="http://schemas.microsoft.com/office/word/2012/wordml" xmlns:w16cex="http://schemas.microsoft.com/office/word/2018/wordml/cex" xmlns:w16cid="http://schemas.microsoft.com/office/word/2016/wordml/cid" xmlns:w16="http://schemas.microsoft.com/office/word/2018/wordml" xmlns:w16se="http://schemas.microsoft.com/office/word/2015/wordml/symex" xmlns:wpg="http://schemas.microsoft.com/office/word/2010/wordprocessingGroup" xmlns:wpi="http://schemas.microsoft.com/office/word/2010/wordprocessingInk" xmlns:wne="http://schemas.microsoft.com/office/word/2006/wordml" xmlns:wps="http://schemas.microsoft.com/office/word/2010/wordprocessingShape" mc:Ignorable="w14 w15 w16se w16cid w16 w16cex wp14">
   <w:footnote w:type="separator" w:id="-1">
     <w:p>
       <w:r>
@@ -1027,7 +1048,7 @@
 </file>
 
 <file path=word/header1.xml><?xml version="1.0" encoding="utf-8"?>
-<w:hdr xmlns:wpc="http://schemas.microsoft.com/office/word/2010/wordprocessingCanvas" xmlns:cx="http://schemas.microsoft.com/office/drawing/2014/chartex" xmlns:cx1="http://schemas.microsoft.com/office/drawing/2015/9/8/chartex" xmlns:cx2="http://schemas.microsoft.com/office/drawing/2015/10/21/chartex" xmlns:cx3="http://schemas.microsoft.com/office/drawing/2016/5/9/chartex" xmlns:cx4="http://schemas.microsoft.com/office/drawing/2016/5/10/chartex" xmlns:cx5="http://schemas.microsoft.com/office/drawing/2016/5/11/chartex" xmlns:cx6="http://schemas.microsoft.com/office/drawing/2016/5/12/chartex" xmlns:cx7="http://schemas.microsoft.com/office/drawing/2016/5/13/chartex" xmlns:cx8="http://schemas.microsoft.com/office/drawing/2016/5/14/chartex" xmlns:mc="http://schemas.openxmlformats.org/markup-compatibility/2006" xmlns:aink="http://schemas.microsoft.com/office/drawing/2016/ink" xmlns:am3d="http://schemas.microsoft.com/office/drawing/2017/model3d" xmlns:o="urn:schemas-microsoft-com:office:office" xmlns:r="http://schemas.openxmlformats.org/officeDocument/2006/relationships" xmlns:m="http://schemas.openxmlformats.org/officeDocument/2006/math" xmlns:v="urn:schemas-microsoft-com:vml" xmlns:wp14="http://schemas.microsoft.com/office/word/2010/wordprocessingDrawing" xmlns:wp="http://schemas.openxmlformats.org/drawingml/2006/wordprocessingDrawing" xmlns:w10="urn:schemas-microsoft-com:office:word" xmlns:w="http://schemas.openxmlformats.org/wordprocessingml/2006/main" xmlns:w14="http://schemas.microsoft.com/office/word/2010/wordml" xmlns:w15="http://schemas.microsoft.com/office/word/2012/wordml" xmlns:w16cid="http://schemas.microsoft.com/office/word/2016/wordml/cid" xmlns:w16se="http://schemas.microsoft.com/office/word/2015/wordml/symex" xmlns:wpg="http://schemas.microsoft.com/office/word/2010/wordprocessingGroup" xmlns:wpi="http://schemas.microsoft.com/office/word/2010/wordprocessingInk" xmlns:wne="http://schemas.microsoft.com/office/word/2006/wordml" xmlns:wps="http://schemas.microsoft.com/office/word/2010/wordprocessingShape" mc:Ignorable="w14 w15 w16se w16cid wp14">
+<w:hdr xmlns:wpc="http://schemas.microsoft.com/office/word/2010/wordprocessingCanvas" xmlns:cx="http://schemas.microsoft.com/office/drawing/2014/chartex" xmlns:cx1="http://schemas.microsoft.com/office/drawing/2015/9/8/chartex" xmlns:cx2="http://schemas.microsoft.com/office/drawing/2015/10/21/chartex" xmlns:cx3="http://schemas.microsoft.com/office/drawing/2016/5/9/chartex" xmlns:cx4="http://schemas.microsoft.com/office/drawing/2016/5/10/chartex" xmlns:cx5="http://schemas.microsoft.com/office/drawing/2016/5/11/chartex" xmlns:cx6="http://schemas.microsoft.com/office/drawing/2016/5/12/chartex" xmlns:cx7="http://schemas.microsoft.com/office/drawing/2016/5/13/chartex" xmlns:cx8="http://schemas.microsoft.com/office/drawing/2016/5/14/chartex" xmlns:mc="http://schemas.openxmlformats.org/markup-compatibility/2006" xmlns:aink="http://schemas.microsoft.com/office/drawing/2016/ink" xmlns:am3d="http://schemas.microsoft.com/office/drawing/2017/model3d" xmlns:o="urn:schemas-microsoft-com:office:office" xmlns:r="http://schemas.openxmlformats.org/officeDocument/2006/relationships" xmlns:m="http://schemas.openxmlformats.org/officeDocument/2006/math" xmlns:v="urn:schemas-microsoft-com:vml" xmlns:wp14="http://schemas.microsoft.com/office/word/2010/wordprocessingDrawing" xmlns:wp="http://schemas.openxmlformats.org/drawingml/2006/wordprocessingDrawing" xmlns:w10="urn:schemas-microsoft-com:office:word" xmlns:w="http://schemas.openxmlformats.org/wordprocessingml/2006/main" xmlns:w14="http://schemas.microsoft.com/office/word/2010/wordml" xmlns:w15="http://schemas.microsoft.com/office/word/2012/wordml" xmlns:w16cex="http://schemas.microsoft.com/office/word/2018/wordml/cex" xmlns:w16cid="http://schemas.microsoft.com/office/word/2016/wordml/cid" xmlns:w16="http://schemas.microsoft.com/office/word/2018/wordml" xmlns:w16se="http://schemas.microsoft.com/office/word/2015/wordml/symex" xmlns:wpg="http://schemas.microsoft.com/office/word/2010/wordprocessingGroup" xmlns:wpi="http://schemas.microsoft.com/office/word/2010/wordprocessingInk" xmlns:wne="http://schemas.microsoft.com/office/word/2006/wordml" xmlns:wps="http://schemas.microsoft.com/office/word/2010/wordprocessingShape" mc:Ignorable="w14 w15 w16se w16cid w16 w16cex wp14">
   <w:p>
     <w:pPr>
       <w:pStyle w:val="HeaderFooter"/>
@@ -1037,13 +1058,19 @@
 </file>
 
 <file path=word/numbering.xml><?xml version="1.0" encoding="utf-8"?>
-<w:numbering xmlns:wpc="http://schemas.microsoft.com/office/word/2010/wordprocessingCanvas" xmlns:cx="http://schemas.microsoft.com/office/drawing/2014/chartex" xmlns:cx1="http://schemas.microsoft.com/office/drawing/2015/9/8/chartex" xmlns:cx2="http://schemas.microsoft.com/office/drawing/2015/10/21/chartex" xmlns:cx3="http://schemas.microsoft.com/office/drawing/2016/5/9/chartex" xmlns:cx4="http://schemas.microsoft.com/office/drawing/2016/5/10/chartex" xmlns:cx5="http://schemas.microsoft.com/office/drawing/2016/5/11/chartex" xmlns:cx6="http://schemas.microsoft.com/office/drawing/2016/5/12/chartex" xmlns:cx7="http://schemas.microsoft.com/office/drawing/2016/5/13/chartex" xmlns:cx8="http://schemas.microsoft.com/office/drawing/2016/5/14/chartex" xmlns:mc="http://schemas.openxmlformats.org/markup-compatibility/2006" xmlns:aink="http://schemas.microsoft.com/office/drawing/2016/ink" xmlns:am3d="http://schemas.microsoft.com/office/drawing/2017/model3d" xmlns:o="urn:schemas-microsoft-com:office:office" xmlns:r="http://schemas.openxmlformats.org/officeDocument/2006/relationships" xmlns:m="http://schemas.openxmlformats.org/officeDocument/2006/math" xmlns:v="urn:schemas-microsoft-com:vml" xmlns:wp14="http://schemas.microsoft.com/office/word/2010/wordprocessingDrawing" xmlns:wp="http://schemas.openxmlformats.org/drawingml/2006/wordprocessingDrawing" xmlns:w10="urn:schemas-microsoft-com:office:word" xmlns:w="http://schemas.openxmlformats.org/wordprocessingml/2006/main" xmlns:w14="http://schemas.microsoft.com/office/word/2010/wordml" xmlns:w15="http://schemas.microsoft.com/office/word/2012/wordml" xmlns:w16cid="http://schemas.microsoft.com/office/word/2016/wordml/cid" xmlns:w16se="http://schemas.microsoft.com/office/word/2015/wordml/symex" xmlns:wpg="http://schemas.microsoft.com/office/word/2010/wordprocessingGroup" xmlns:wpi="http://schemas.microsoft.com/office/word/2010/wordprocessingInk" xmlns:wne="http://schemas.microsoft.com/office/word/2006/wordml" xmlns:wps="http://schemas.microsoft.com/office/word/2010/wordprocessingShape" mc:Ignorable="w14 w15 w16se w16cid wp14">
+<w:numbering xmlns:wpc="http://schemas.microsoft.com/office/word/2010/wordprocessingCanvas" xmlns:cx="http://schemas.microsoft.com/office/drawing/2014/chartex" xmlns:cx1="http://schemas.microsoft.com/office/drawing/2015/9/8/chartex" xmlns:cx2="http://schemas.microsoft.com/office/drawing/2015/10/21/chartex" xmlns:cx3="http://schemas.microsoft.com/office/drawing/2016/5/9/chartex" xmlns:cx4="http://schemas.microsoft.com/office/drawing/2016/5/10/chartex" xmlns:cx5="http://schemas.microsoft.com/office/drawing/2016/5/11/chartex" xmlns:cx6="http://schemas.microsoft.com/office/drawing/2016/5/12/chartex" xmlns:cx7="http://schemas.microsoft.com/office/drawing/2016/5/13/chartex" xmlns:cx8="http://schemas.microsoft.com/office/drawing/2016/5/14/chartex" xmlns:mc="http://schemas.openxmlformats.org/markup-compatibility/2006" xmlns:aink="http://schemas.microsoft.com/office/drawing/2016/ink" xmlns:am3d="http://schemas.microsoft.com/office/drawing/2017/model3d" xmlns:o="urn:schemas-microsoft-com:office:office" xmlns:r="http://schemas.openxmlformats.org/officeDocument/2006/relationships" xmlns:m="http://schemas.openxmlformats.org/officeDocument/2006/math" xmlns:v="urn:schemas-microsoft-com:vml" xmlns:wp14="http://schemas.microsoft.com/office/word/2010/wordprocessingDrawing" xmlns:wp="http://schemas.openxmlformats.org/drawingml/2006/wordprocessingDrawing" xmlns:w10="urn:schemas-microsoft-com:office:word" xmlns:w="http://schemas.openxmlformats.org/wordprocessingml/2006/main" xmlns:w14="http://schemas.microsoft.com/office/word/2010/wordml" xmlns:w15="http://schemas.microsoft.com/office/word/2012/wordml" xmlns:w16cex="http://schemas.microsoft.com/office/word/2018/wordml/cex" xmlns:w16cid="http://schemas.microsoft.com/office/word/2016/wordml/cid" xmlns:w16="http://schemas.microsoft.com/office/word/2018/wordml" xmlns:w16se="http://schemas.microsoft.com/office/word/2015/wordml/symex" xmlns:wpg="http://schemas.microsoft.com/office/word/2010/wordprocessingGroup" xmlns:wpi="http://schemas.microsoft.com/office/word/2010/wordprocessingInk" xmlns:wne="http://schemas.microsoft.com/office/word/2006/wordml" xmlns:wps="http://schemas.microsoft.com/office/word/2010/wordprocessingShape" mc:Ignorable="w14 w15 w16se w16cid w16 w16cex wp14">
   <w:abstractNum w:abstractNumId="0" w15:restartNumberingAfterBreak="0">
-    <w:nsid w:val="124F0EAB"/>
+    <w:nsid w:val="49EF08D5"/>
     <w:multiLevelType w:val="hybridMultilevel"/>
-    <w:tmpl w:val="F0F697C6"/>
+    <w:tmpl w:val="4F1C3D5A"/>
+    <w:numStyleLink w:val="Bullet"/>
+  </w:abstractNum>
+  <w:abstractNum w:abstractNumId="1" w15:restartNumberingAfterBreak="0">
+    <w:nsid w:val="7E03159C"/>
+    <w:multiLevelType w:val="hybridMultilevel"/>
+    <w:tmpl w:val="4F1C3D5A"/>
     <w:styleLink w:val="Bullet"/>
-    <w:lvl w:ilvl="0" w:tplc="021C6300">
+    <w:lvl w:ilvl="0" w:tplc="34E0F3C4">
       <w:start w:val="1"/>
       <w:numFmt w:val="bullet"/>
       <w:lvlText w:val="•"/>
@@ -1073,7 +1100,7 @@
         <w:vertAlign w:val="baseline"/>
       </w:rPr>
     </w:lvl>
-    <w:lvl w:ilvl="1" w:tplc="4C420F82">
+    <w:lvl w:ilvl="1" w:tplc="4AA02EBA">
       <w:start w:val="1"/>
       <w:numFmt w:val="bullet"/>
       <w:lvlText w:val="•"/>
@@ -1103,7 +1130,7 @@
         <w:vertAlign w:val="baseline"/>
       </w:rPr>
     </w:lvl>
-    <w:lvl w:ilvl="2" w:tplc="54666318">
+    <w:lvl w:ilvl="2" w:tplc="DA68657A">
       <w:start w:val="1"/>
       <w:numFmt w:val="bullet"/>
       <w:lvlText w:val="•"/>
@@ -1133,7 +1160,7 @@
         <w:vertAlign w:val="baseline"/>
       </w:rPr>
     </w:lvl>
-    <w:lvl w:ilvl="3" w:tplc="E9B8BC36">
+    <w:lvl w:ilvl="3" w:tplc="89F62F0A">
       <w:start w:val="1"/>
       <w:numFmt w:val="bullet"/>
       <w:lvlText w:val="•"/>
@@ -1163,7 +1190,7 @@
         <w:vertAlign w:val="baseline"/>
       </w:rPr>
     </w:lvl>
-    <w:lvl w:ilvl="4" w:tplc="F704E51E">
+    <w:lvl w:ilvl="4" w:tplc="0A60750E">
       <w:start w:val="1"/>
       <w:numFmt w:val="bullet"/>
       <w:lvlText w:val="•"/>
@@ -1193,7 +1220,7 @@
         <w:vertAlign w:val="baseline"/>
       </w:rPr>
     </w:lvl>
-    <w:lvl w:ilvl="5" w:tplc="6B7250C8">
+    <w:lvl w:ilvl="5" w:tplc="1C6A8F52">
       <w:start w:val="1"/>
       <w:numFmt w:val="bullet"/>
       <w:lvlText w:val="•"/>
@@ -1223,7 +1250,7 @@
         <w:vertAlign w:val="baseline"/>
       </w:rPr>
     </w:lvl>
-    <w:lvl w:ilvl="6" w:tplc="6722F53E">
+    <w:lvl w:ilvl="6" w:tplc="A470C6F4">
       <w:start w:val="1"/>
       <w:numFmt w:val="bullet"/>
       <w:lvlText w:val="•"/>
@@ -1253,7 +1280,7 @@
         <w:vertAlign w:val="baseline"/>
       </w:rPr>
     </w:lvl>
-    <w:lvl w:ilvl="7" w:tplc="17243F9C">
+    <w:lvl w:ilvl="7" w:tplc="0F0A612E">
       <w:start w:val="1"/>
       <w:numFmt w:val="bullet"/>
       <w:lvlText w:val="•"/>
@@ -1283,7 +1310,7 @@
         <w:vertAlign w:val="baseline"/>
       </w:rPr>
     </w:lvl>
-    <w:lvl w:ilvl="8" w:tplc="D8B65B90">
+    <w:lvl w:ilvl="8" w:tplc="A78885E4">
       <w:start w:val="1"/>
       <w:numFmt w:val="bullet"/>
       <w:lvlText w:val="•"/>
@@ -1314,27 +1341,21 @@
       </w:rPr>
     </w:lvl>
   </w:abstractNum>
-  <w:abstractNum w:abstractNumId="1" w15:restartNumberingAfterBreak="0">
-    <w:nsid w:val="1E637A3C"/>
-    <w:multiLevelType w:val="hybridMultilevel"/>
-    <w:tmpl w:val="F0F697C6"/>
-    <w:numStyleLink w:val="Bullet"/>
-  </w:abstractNum>
   <w:num w:numId="1">
-    <w:abstractNumId w:val="0"/>
+    <w:abstractNumId w:val="1"/>
   </w:num>
   <w:num w:numId="2">
-    <w:abstractNumId w:val="1"/>
+    <w:abstractNumId w:val="0"/>
   </w:num>
 </w:numbering>
 </file>
 
 <file path=word/styles.xml><?xml version="1.0" encoding="utf-8"?>
-<w:styles xmlns:mc="http://schemas.openxmlformats.org/markup-compatibility/2006" xmlns:r="http://schemas.openxmlformats.org/officeDocument/2006/relationships" xmlns:w="http://schemas.openxmlformats.org/wordprocessingml/2006/main" xmlns:w14="http://schemas.microsoft.com/office/word/2010/wordml" xmlns:w15="http://schemas.microsoft.com/office/word/2012/wordml" xmlns:w16cid="http://schemas.microsoft.com/office/word/2016/wordml/cid" xmlns:w16se="http://schemas.microsoft.com/office/word/2015/wordml/symex" mc:Ignorable="w14 w15 w16se w16cid">
+<w:styles xmlns:mc="http://schemas.openxmlformats.org/markup-compatibility/2006" xmlns:r="http://schemas.openxmlformats.org/officeDocument/2006/relationships" xmlns:w="http://schemas.openxmlformats.org/wordprocessingml/2006/main" xmlns:w14="http://schemas.microsoft.com/office/word/2010/wordml" xmlns:w15="http://schemas.microsoft.com/office/word/2012/wordml" xmlns:w16cex="http://schemas.microsoft.com/office/word/2018/wordml/cex" xmlns:w16cid="http://schemas.microsoft.com/office/word/2016/wordml/cid" xmlns:w16="http://schemas.microsoft.com/office/word/2018/wordml" xmlns:w16se="http://schemas.microsoft.com/office/word/2015/wordml/symex" mc:Ignorable="w14 w15 w16se w16cid w16 w16cex">
   <w:docDefaults>
     <w:rPrDefault>
       <w:rPr>
-        <w:rFonts w:ascii="Times New Roman" w:eastAsia="Batang" w:hAnsi="Times New Roman" w:cs="Times New Roman"/>
+        <w:rFonts w:ascii="Times New Roman" w:eastAsia="Arial Unicode MS" w:hAnsi="Times New Roman" w:cs="Times New Roman"/>
         <w:bdr w:val="nil"/>
         <w:lang w:val="en-US" w:eastAsia="ko-KR" w:bidi="ar-SA"/>
       </w:rPr>
@@ -1780,7 +1801,7 @@
       </w:tabs>
     </w:pPr>
     <w:rPr>
-      <w:rFonts w:ascii="Helvetica Neue" w:eastAsia="Arial Unicode MS" w:hAnsi="Helvetica Neue" w:cs="Arial Unicode MS"/>
+      <w:rFonts w:ascii="Helvetica Neue" w:hAnsi="Helvetica Neue" w:cs="Arial Unicode MS"/>
       <w:color w:val="000000"/>
       <w:sz w:val="24"/>
       <w:szCs w:val="24"/>
@@ -1794,7 +1815,7 @@
   <w:style w:type="paragraph" w:customStyle="1" w:styleId="Default">
     <w:name w:val="Default"/>
     <w:rPr>
-      <w:rFonts w:ascii="Helvetica Neue" w:eastAsia="Arial Unicode MS" w:hAnsi="Helvetica Neue" w:cs="Arial Unicode MS"/>
+      <w:rFonts w:ascii="Helvetica Neue" w:hAnsi="Helvetica Neue" w:cs="Arial Unicode MS"/>
       <w:color w:val="000000"/>
       <w:sz w:val="22"/>
       <w:szCs w:val="22"/>
@@ -1844,30 +1865,13 @@
       </w:numPr>
     </w:pPr>
   </w:style>
-  <w:style w:type="character" w:customStyle="1" w:styleId="Link">
-    <w:name w:val="Link"/>
-    <w:rPr>
-      <w:outline w:val="0"/>
-      <w:color w:val="0000FF"/>
-      <w:u w:val="single" w:color="0000FF"/>
-    </w:rPr>
-  </w:style>
-  <w:style w:type="character" w:customStyle="1" w:styleId="Hyperlink3">
-    <w:name w:val="Hyperlink.3"/>
-    <w:basedOn w:val="Link"/>
-    <w:rPr>
-      <w:outline w:val="0"/>
-      <w:color w:val="000000"/>
-      <w:u w:val="single" w:color="0000FF"/>
-    </w:rPr>
-  </w:style>
   <w:style w:type="character" w:styleId="UnresolvedMention">
     <w:name w:val="Unresolved Mention"/>
     <w:basedOn w:val="DefaultParagraphFont"/>
     <w:uiPriority w:val="99"/>
     <w:semiHidden/>
     <w:unhideWhenUsed/>
-    <w:rsid w:val="001C1A0A"/>
+    <w:rsid w:val="00DB20CE"/>
     <w:rPr>
       <w:color w:val="605E5C"/>
       <w:shd w:val="clear" w:color="auto" w:fill="E1DFDD"/>
@@ -1879,7 +1883,7 @@
     <w:uiPriority w:val="99"/>
     <w:semiHidden/>
     <w:unhideWhenUsed/>
-    <w:rsid w:val="001C1A0A"/>
+    <w:rsid w:val="00DB20CE"/>
     <w:rPr>
       <w:color w:val="FF00FF" w:themeColor="followedHyperlink"/>
       <w:u w:val="single"/>

</xml_diff>